<commit_message>
Rename and update Lab3.
</commit_message>
<xml_diff>
--- a/HIT_Labs/Lab3/Lab3-1190200526-沈城有.docx
+++ b/HIT_Labs/Lab3/Lab3-1190200526-沈城有.docx
@@ -1,6 +1,6 @@
 
 <file path=word/document.xml><?xml version="1.0" encoding="utf-8"?>
-<w:document xmlns:wpc="http://schemas.microsoft.com/office/word/2010/wordprocessingCanvas" xmlns:cx="http://schemas.microsoft.com/office/drawing/2014/chartex" xmlns:cx1="http://schemas.microsoft.com/office/drawing/2015/9/8/chartex" xmlns:cx2="http://schemas.microsoft.com/office/drawing/2015/10/21/chartex" xmlns:cx3="http://schemas.microsoft.com/office/drawing/2016/5/9/chartex" xmlns:cx4="http://schemas.microsoft.com/office/drawing/2016/5/10/chartex" xmlns:cx5="http://schemas.microsoft.com/office/drawing/2016/5/11/chartex" xmlns:cx6="http://schemas.microsoft.com/office/drawing/2016/5/12/chartex" xmlns:cx7="http://schemas.microsoft.com/office/drawing/2016/5/13/chartex" xmlns:cx8="http://schemas.microsoft.com/office/drawing/2016/5/14/chartex" xmlns:mc="http://schemas.openxmlformats.org/markup-compatibility/2006" xmlns:aink="http://schemas.microsoft.com/office/drawing/2016/ink" xmlns:am3d="http://schemas.microsoft.com/office/drawing/2017/model3d" xmlns:o="urn:schemas-microsoft-com:office:office" xmlns:r="http://schemas.openxmlformats.org/officeDocument/2006/relationships" xmlns:m="http://schemas.openxmlformats.org/officeDocument/2006/math" xmlns:v="urn:schemas-microsoft-com:vml" xmlns:wp14="http://schemas.microsoft.com/office/word/2010/wordprocessingDrawing" xmlns:wp="http://schemas.openxmlformats.org/drawingml/2006/wordprocessingDrawing" xmlns:w10="urn:schemas-microsoft-com:office:word" xmlns:w="http://schemas.openxmlformats.org/wordprocessingml/2006/main" xmlns:w14="http://schemas.microsoft.com/office/word/2010/wordml" xmlns:w15="http://schemas.microsoft.com/office/word/2012/wordml" xmlns:w16cex="http://schemas.microsoft.com/office/word/2018/wordml/cex" xmlns:w16cid="http://schemas.microsoft.com/office/word/2016/wordml/cid" xmlns:w16="http://schemas.microsoft.com/office/word/2018/wordml" xmlns:w16se="http://schemas.microsoft.com/office/word/2015/wordml/symex" xmlns:wpg="http://schemas.microsoft.com/office/word/2010/wordprocessingGroup" xmlns:wpi="http://schemas.microsoft.com/office/word/2010/wordprocessingInk" xmlns:wne="http://schemas.microsoft.com/office/word/2006/wordml" xmlns:wps="http://schemas.microsoft.com/office/word/2010/wordprocessingShape" mc:Ignorable="w14 w15 w16se w16cid w16 w16cex wp14">
+<w:document xmlns:wpc="http://schemas.microsoft.com/office/word/2010/wordprocessingCanvas" xmlns:cx="http://schemas.microsoft.com/office/drawing/2014/chartex" xmlns:cx1="http://schemas.microsoft.com/office/drawing/2015/9/8/chartex" xmlns:cx2="http://schemas.microsoft.com/office/drawing/2015/10/21/chartex" xmlns:cx3="http://schemas.microsoft.com/office/drawing/2016/5/9/chartex" xmlns:cx4="http://schemas.microsoft.com/office/drawing/2016/5/10/chartex" xmlns:cx5="http://schemas.microsoft.com/office/drawing/2016/5/11/chartex" xmlns:cx6="http://schemas.microsoft.com/office/drawing/2016/5/12/chartex" xmlns:cx7="http://schemas.microsoft.com/office/drawing/2016/5/13/chartex" xmlns:cx8="http://schemas.microsoft.com/office/drawing/2016/5/14/chartex" xmlns:mc="http://schemas.openxmlformats.org/markup-compatibility/2006" xmlns:aink="http://schemas.microsoft.com/office/drawing/2016/ink" xmlns:am3d="http://schemas.microsoft.com/office/drawing/2017/model3d" xmlns:o="urn:schemas-microsoft-com:office:office" xmlns:r="http://schemas.openxmlformats.org/officeDocument/2006/relationships" xmlns:m="http://schemas.openxmlformats.org/officeDocument/2006/math" xmlns:v="urn:schemas-microsoft-com:vml" xmlns:wp14="http://schemas.microsoft.com/office/word/2010/wordprocessingDrawing" xmlns:wp="http://schemas.openxmlformats.org/drawingml/2006/wordprocessingDrawing" xmlns:w10="urn:schemas-microsoft-com:office:word" xmlns:w="http://schemas.openxmlformats.org/wordprocessingml/2006/main" xmlns:w14="http://schemas.microsoft.com/office/word/2010/wordml" xmlns:w15="http://schemas.microsoft.com/office/word/2012/wordml" xmlns:w16cex="http://schemas.microsoft.com/office/word/2018/wordml/cex" xmlns:w16cid="http://schemas.microsoft.com/office/word/2016/wordml/cid" xmlns:w16="http://schemas.microsoft.com/office/word/2018/wordml" xmlns:w16sdtdh="http://schemas.microsoft.com/office/word/2020/wordml/sdtdatahash" xmlns:w16se="http://schemas.microsoft.com/office/word/2015/wordml/symex" xmlns:wpg="http://schemas.microsoft.com/office/word/2010/wordprocessingGroup" xmlns:wpi="http://schemas.microsoft.com/office/word/2010/wordprocessingInk" xmlns:wne="http://schemas.microsoft.com/office/word/2006/wordml" xmlns:wps="http://schemas.microsoft.com/office/word/2010/wordprocessingShape" mc:Ignorable="w14 w15 w16se w16cid w16 w16cex w16sdtdh wp14">
   <w:body>
     <w:p>
       <w:pPr>
@@ -3188,7 +3188,6 @@
         <w:snapToGrid w:val="0"/>
         <w:ind w:firstLine="480"/>
         <w:rPr>
-          <w:rFonts w:hint="eastAsia"/>
           <w:noProof/>
           <w:szCs w:val="24"/>
         </w:rPr>
@@ -3233,7 +3232,6 @@
         <w:snapToGrid w:val="0"/>
         <w:ind w:firstLine="480"/>
         <w:rPr>
-          <w:rFonts w:hint="eastAsia"/>
           <w:noProof/>
           <w:szCs w:val="24"/>
         </w:rPr>
@@ -3412,12 +3410,16 @@
     <w:p>
       <w:pPr>
         <w:pStyle w:val="3"/>
+        <w:rPr>
+          <w:lang w:val="en-US"/>
+        </w:rPr>
       </w:pPr>
       <w:bookmarkStart w:id="13" w:name="_Toc250450169"/>
       <w:bookmarkStart w:id="14" w:name="_Toc69310792"/>
       <w:r>
         <w:rPr>
           <w:rFonts w:hint="eastAsia"/>
+          <w:lang w:val="en-US"/>
         </w:rPr>
         <w:t xml:space="preserve">1.2.2 </w:t>
       </w:r>
@@ -3470,23 +3472,7 @@
           <w:rFonts w:hint="eastAsia"/>
           <w:szCs w:val="24"/>
         </w:rPr>
-        <w:t>VirtualBox/</w:t>
-      </w:r>
-      <w:proofErr w:type="spellStart"/>
-      <w:r>
-        <w:rPr>
-          <w:rFonts w:hint="eastAsia"/>
-          <w:szCs w:val="24"/>
-        </w:rPr>
-        <w:t>Vmware</w:t>
-      </w:r>
-      <w:proofErr w:type="spellEnd"/>
-      <w:r>
-        <w:rPr>
-          <w:rFonts w:hint="eastAsia"/>
-          <w:szCs w:val="24"/>
-        </w:rPr>
-        <w:t xml:space="preserve"> 11</w:t>
+        <w:t>VirtualBox/Vmware 11</w:t>
       </w:r>
       <w:r>
         <w:rPr>
@@ -3503,7 +3489,6 @@
         <w:snapToGrid w:val="0"/>
         <w:ind w:firstLine="480"/>
         <w:rPr>
-          <w:rFonts w:hint="eastAsia"/>
           <w:szCs w:val="24"/>
         </w:rPr>
       </w:pPr>
@@ -3553,25 +3538,17 @@
     <w:p>
       <w:pPr>
         <w:pStyle w:val="3"/>
+        <w:rPr>
+          <w:lang w:val="en-US"/>
+        </w:rPr>
       </w:pPr>
       <w:bookmarkStart w:id="15" w:name="_Toc69310793"/>
       <w:r>
         <w:rPr>
           <w:rFonts w:hint="eastAsia"/>
-        </w:rPr>
-        <w:t>1.2.</w:t>
-      </w:r>
-      <w:r>
-        <w:rPr>
-          <w:rFonts w:hint="eastAsia"/>
-        </w:rPr>
-        <w:t>3</w:t>
-      </w:r>
-      <w:r>
-        <w:rPr>
-          <w:rFonts w:hint="eastAsia"/>
-        </w:rPr>
-        <w:t xml:space="preserve"> </w:t>
+          <w:lang w:val="en-US"/>
+        </w:rPr>
+        <w:t xml:space="preserve">1.2.3 </w:t>
       </w:r>
       <w:r>
         <w:rPr>
@@ -3588,7 +3565,6 @@
         <w:snapToGrid w:val="0"/>
         <w:ind w:firstLine="480"/>
         <w:rPr>
-          <w:rFonts w:hint="eastAsia"/>
           <w:szCs w:val="24"/>
         </w:rPr>
       </w:pPr>
@@ -3674,7 +3650,6 @@
         <w:spacing w:line="300" w:lineRule="auto"/>
         <w:ind w:firstLine="480"/>
         <w:rPr>
-          <w:rFonts w:hint="eastAsia"/>
           <w:szCs w:val="24"/>
         </w:rPr>
       </w:pPr>
@@ -3713,7 +3688,6 @@
         </w:rPr>
         <w:t>）、函数调用、递归、指针、结构、链表等的例子程序</w:t>
       </w:r>
-      <w:proofErr w:type="spellStart"/>
       <w:r>
         <w:rPr>
           <w:rFonts w:hint="eastAsia"/>
@@ -3721,7 +3695,6 @@
         </w:rPr>
         <w:t>sample.c</w:t>
       </w:r>
-      <w:proofErr w:type="spellEnd"/>
       <w:r>
         <w:rPr>
           <w:rFonts w:hint="eastAsia"/>
@@ -3738,7 +3711,6 @@
         <w:spacing w:line="300" w:lineRule="auto"/>
         <w:ind w:firstLine="480"/>
         <w:rPr>
-          <w:rFonts w:hint="eastAsia"/>
           <w:szCs w:val="24"/>
         </w:rPr>
       </w:pPr>
@@ -3749,7 +3721,6 @@
         </w:rPr>
         <w:t>生成执行程序</w:t>
       </w:r>
-      <w:proofErr w:type="spellStart"/>
       <w:r>
         <w:rPr>
           <w:rFonts w:hint="eastAsia"/>
@@ -3757,7 +3728,6 @@
         </w:rPr>
         <w:t>sample.out</w:t>
       </w:r>
-      <w:proofErr w:type="spellEnd"/>
       <w:r>
         <w:rPr>
           <w:rFonts w:hint="eastAsia"/>
@@ -3774,7 +3744,6 @@
         <w:spacing w:line="300" w:lineRule="auto"/>
         <w:ind w:firstLine="480"/>
         <w:rPr>
-          <w:rFonts w:hint="eastAsia"/>
           <w:szCs w:val="24"/>
         </w:rPr>
       </w:pPr>
@@ -3785,7 +3754,6 @@
         </w:rPr>
         <w:t>用</w:t>
       </w:r>
-      <w:proofErr w:type="spellStart"/>
       <w:r>
         <w:rPr>
           <w:rFonts w:hint="eastAsia"/>
@@ -3793,7 +3761,6 @@
         </w:rPr>
         <w:t>gcc</w:t>
       </w:r>
-      <w:proofErr w:type="spellEnd"/>
       <w:r>
         <w:rPr>
           <w:szCs w:val="24"/>
@@ -3821,7 +3788,6 @@
         </w:rPr>
         <w:t>或</w:t>
       </w:r>
-      <w:proofErr w:type="spellStart"/>
       <w:r>
         <w:rPr>
           <w:rFonts w:hint="eastAsia"/>
@@ -3829,7 +3795,6 @@
         </w:rPr>
         <w:t>CodeBlocks</w:t>
       </w:r>
-      <w:proofErr w:type="spellEnd"/>
       <w:r>
         <w:rPr>
           <w:rFonts w:hint="eastAsia"/>
@@ -3874,7 +3839,6 @@
         <w:spacing w:line="300" w:lineRule="auto"/>
         <w:ind w:firstLine="480"/>
         <w:rPr>
-          <w:rFonts w:hint="eastAsia"/>
           <w:szCs w:val="24"/>
         </w:rPr>
       </w:pPr>
@@ -3908,7 +3872,6 @@
         <w:spacing w:line="300" w:lineRule="auto"/>
         <w:ind w:firstLine="480"/>
         <w:rPr>
-          <w:rFonts w:hint="eastAsia"/>
           <w:szCs w:val="24"/>
         </w:rPr>
       </w:pPr>
@@ -4026,7 +3989,6 @@
         <w:spacing w:line="300" w:lineRule="auto"/>
         <w:ind w:firstLine="480"/>
         <w:rPr>
-          <w:rFonts w:hint="eastAsia"/>
           <w:szCs w:val="24"/>
         </w:rPr>
       </w:pPr>
@@ -4095,23 +4057,7 @@
           <w:rFonts w:hint="eastAsia"/>
           <w:szCs w:val="24"/>
         </w:rPr>
-        <w:t>-</w:t>
-      </w:r>
-      <w:proofErr w:type="spellStart"/>
-      <w:r>
-        <w:rPr>
-          <w:rFonts w:hint="eastAsia"/>
-          <w:szCs w:val="24"/>
-        </w:rPr>
-        <w:t>fno</w:t>
-      </w:r>
-      <w:proofErr w:type="spellEnd"/>
-      <w:r>
-        <w:rPr>
-          <w:rFonts w:hint="eastAsia"/>
-          <w:szCs w:val="24"/>
-        </w:rPr>
-        <w:t>-omit-frame-pointer</w:t>
+        <w:t>-fno-omit-frame-pointer</w:t>
       </w:r>
       <w:r>
         <w:rPr>
@@ -4129,7 +4075,6 @@
         <w:spacing w:line="300" w:lineRule="auto"/>
         <w:ind w:firstLine="480"/>
         <w:rPr>
-          <w:rFonts w:hint="eastAsia"/>
           <w:szCs w:val="24"/>
         </w:rPr>
       </w:pPr>
@@ -4349,16 +4294,8 @@
         <w:rPr>
           <w:rFonts w:hint="eastAsia"/>
         </w:rPr>
-        <w:t>下</w:t>
-      </w:r>
-      <w:proofErr w:type="spellStart"/>
-      <w:r>
-        <w:rPr>
-          <w:rFonts w:hint="eastAsia"/>
-        </w:rPr>
-        <w:t>CodeBlocks</w:t>
-      </w:r>
-      <w:proofErr w:type="spellEnd"/>
+        <w:t>下CodeBlocks</w:t>
+      </w:r>
       <w:r>
         <w:rPr>
           <w:rFonts w:hint="eastAsia"/>
@@ -4396,42 +4333,36 @@
         <w:spacing w:line="300" w:lineRule="auto"/>
         <w:ind w:firstLine="480"/>
       </w:pPr>
-      <w:proofErr w:type="spellStart"/>
       <w:r>
         <w:rPr>
           <w:rFonts w:hint="eastAsia"/>
         </w:rPr>
         <w:t>CodeBlocks</w:t>
       </w:r>
-      <w:proofErr w:type="spellEnd"/>
       <w:r>
         <w:rPr>
           <w:rFonts w:hint="eastAsia"/>
         </w:rPr>
         <w:t>运行</w:t>
       </w:r>
-      <w:proofErr w:type="spellStart"/>
       <w:r>
         <w:rPr>
           <w:rFonts w:hint="eastAsia"/>
         </w:rPr>
         <w:t>hellolinux.c</w:t>
       </w:r>
-      <w:proofErr w:type="spellEnd"/>
       <w:r>
         <w:rPr>
           <w:rFonts w:hint="eastAsia"/>
         </w:rPr>
         <w:t>。反汇编查看</w:t>
       </w:r>
-      <w:proofErr w:type="spellStart"/>
       <w:r>
         <w:rPr>
           <w:rFonts w:hint="eastAsia"/>
         </w:rPr>
         <w:t>printf</w:t>
       </w:r>
-      <w:proofErr w:type="spellEnd"/>
       <w:r>
         <w:rPr>
           <w:rFonts w:hint="eastAsia"/>
@@ -4517,16 +4448,8 @@
         <w:rPr>
           <w:rFonts w:hint="eastAsia"/>
         </w:rPr>
-        <w:t xml:space="preserve">call </w:t>
-      </w:r>
-      <w:proofErr w:type="spellStart"/>
-      <w:r>
-        <w:rPr>
-          <w:rFonts w:hint="eastAsia"/>
-        </w:rPr>
-        <w:t>printf</w:t>
-      </w:r>
-      <w:proofErr w:type="spellEnd"/>
+        <w:t>call printf</w:t>
+      </w:r>
       <w:r>
         <w:rPr>
           <w:rFonts w:hint="eastAsia"/>
@@ -4540,80 +4463,49 @@
         <w:adjustRightInd w:val="0"/>
         <w:snapToGrid w:val="0"/>
         <w:spacing w:line="300" w:lineRule="auto"/>
-        <w:ind w:firstLine="480"/>
-      </w:pPr>
-    </w:p>
-    <w:p>
-      <w:pPr>
-        <w:pStyle w:val="ab"/>
-        <w:adjustRightInd w:val="0"/>
-        <w:snapToGrid w:val="0"/>
-        <w:spacing w:line="300" w:lineRule="auto"/>
-        <w:ind w:firstLine="480"/>
-      </w:pPr>
-    </w:p>
-    <w:p>
-      <w:pPr>
-        <w:pStyle w:val="ab"/>
-        <w:adjustRightInd w:val="0"/>
-        <w:snapToGrid w:val="0"/>
-        <w:spacing w:line="300" w:lineRule="auto"/>
-        <w:ind w:firstLine="480"/>
-      </w:pPr>
-    </w:p>
-    <w:p>
-      <w:pPr>
-        <w:pStyle w:val="ab"/>
-        <w:adjustRightInd w:val="0"/>
-        <w:snapToGrid w:val="0"/>
-        <w:spacing w:line="300" w:lineRule="auto"/>
-        <w:ind w:firstLine="480"/>
-      </w:pPr>
-    </w:p>
-    <w:p>
-      <w:pPr>
-        <w:pStyle w:val="ab"/>
-        <w:adjustRightInd w:val="0"/>
-        <w:snapToGrid w:val="0"/>
-        <w:spacing w:line="300" w:lineRule="auto"/>
-        <w:ind w:firstLine="480"/>
-      </w:pPr>
-    </w:p>
-    <w:p>
-      <w:pPr>
-        <w:pStyle w:val="ab"/>
-        <w:adjustRightInd w:val="0"/>
-        <w:snapToGrid w:val="0"/>
-        <w:spacing w:line="300" w:lineRule="auto"/>
-        <w:ind w:firstLine="480"/>
-      </w:pPr>
-    </w:p>
-    <w:p>
-      <w:pPr>
-        <w:pStyle w:val="ab"/>
-        <w:adjustRightInd w:val="0"/>
-        <w:snapToGrid w:val="0"/>
-        <w:spacing w:line="300" w:lineRule="auto"/>
-        <w:ind w:firstLine="480"/>
-      </w:pPr>
-    </w:p>
-    <w:p>
-      <w:pPr>
-        <w:pStyle w:val="ab"/>
-        <w:adjustRightInd w:val="0"/>
-        <w:snapToGrid w:val="0"/>
-        <w:spacing w:line="300" w:lineRule="auto"/>
-        <w:ind w:firstLine="480"/>
-      </w:pPr>
-    </w:p>
-    <w:p>
-      <w:pPr>
-        <w:pStyle w:val="ab"/>
-        <w:adjustRightInd w:val="0"/>
-        <w:snapToGrid w:val="0"/>
-        <w:spacing w:line="300" w:lineRule="auto"/>
-        <w:ind w:firstLine="480"/>
-      </w:pPr>
+        <w:ind w:firstLineChars="0" w:firstLine="0"/>
+        <w:jc w:val="center"/>
+        <w:rPr>
+          <w:rFonts w:hint="eastAsia"/>
+        </w:rPr>
+      </w:pPr>
+      <w:r>
+        <w:drawing>
+          <wp:inline distT="0" distB="0" distL="0" distR="0" wp14:anchorId="2B6F473D" wp14:editId="222D21B6">
+            <wp:extent cx="4872351" cy="2334490"/>
+            <wp:effectExtent l="0" t="0" r="5080" b="8890"/>
+            <wp:docPr id="2" name="图片 2"/>
+            <wp:cNvGraphicFramePr>
+              <a:graphicFrameLocks xmlns:a="http://schemas.openxmlformats.org/drawingml/2006/main" noChangeAspect="1"/>
+            </wp:cNvGraphicFramePr>
+            <a:graphic xmlns:a="http://schemas.openxmlformats.org/drawingml/2006/main">
+              <a:graphicData uri="http://schemas.openxmlformats.org/drawingml/2006/picture">
+                <pic:pic xmlns:pic="http://schemas.openxmlformats.org/drawingml/2006/picture">
+                  <pic:nvPicPr>
+                    <pic:cNvPr id="1" name=""/>
+                    <pic:cNvPicPr/>
+                  </pic:nvPicPr>
+                  <pic:blipFill>
+                    <a:blip r:embed="rId9"/>
+                    <a:stretch>
+                      <a:fillRect/>
+                    </a:stretch>
+                  </pic:blipFill>
+                  <pic:spPr>
+                    <a:xfrm>
+                      <a:off x="0" y="0"/>
+                      <a:ext cx="4905928" cy="2350578"/>
+                    </a:xfrm>
+                    <a:prstGeom prst="rect">
+                      <a:avLst/>
+                    </a:prstGeom>
+                  </pic:spPr>
+                </pic:pic>
+              </a:graphicData>
+            </a:graphic>
+          </wp:inline>
+        </w:drawing>
+      </w:r>
     </w:p>
     <w:p>
       <w:pPr>
@@ -4623,6 +4515,9 @@
         <w:spacing w:line="300" w:lineRule="auto"/>
         <w:ind w:firstLine="480"/>
         <w:jc w:val="center"/>
+        <w:rPr>
+          <w:rFonts w:hint="eastAsia"/>
+        </w:rPr>
       </w:pPr>
       <w:r>
         <w:rPr>
@@ -4637,7 +4532,7 @@
         <w:t>2-1</w:t>
       </w:r>
       <w:r>
-        <w:t xml:space="preserve">  </w:t>
+        <w:t xml:space="preserve"> </w:t>
       </w:r>
       <w:r>
         <w:rPr>
@@ -4651,14 +4546,12 @@
         </w:rPr>
         <w:t>下</w:t>
       </w:r>
-      <w:proofErr w:type="spellStart"/>
       <w:r>
         <w:rPr>
           <w:rFonts w:hint="eastAsia"/>
         </w:rPr>
         <w:t>CodeBlocks</w:t>
       </w:r>
-      <w:proofErr w:type="spellEnd"/>
       <w:r>
         <w:rPr>
           <w:rFonts w:hint="eastAsia"/>
@@ -4671,15 +4564,6 @@
         </w:rPr>
         <w:t>截图</w:t>
       </w:r>
-    </w:p>
-    <w:p>
-      <w:pPr>
-        <w:pStyle w:val="ab"/>
-        <w:adjustRightInd w:val="0"/>
-        <w:snapToGrid w:val="0"/>
-        <w:spacing w:line="300" w:lineRule="auto"/>
-        <w:ind w:firstLine="480"/>
-      </w:pPr>
     </w:p>
     <w:p>
       <w:pPr>
@@ -4783,14 +4667,12 @@
         </w:rPr>
         <w:t>调试</w:t>
       </w:r>
-      <w:proofErr w:type="spellStart"/>
       <w:r>
         <w:rPr>
           <w:rFonts w:hint="eastAsia"/>
         </w:rPr>
         <w:t>hellolinux.c</w:t>
       </w:r>
-      <w:proofErr w:type="spellEnd"/>
       <w:r>
         <w:rPr>
           <w:rFonts w:hint="eastAsia"/>
@@ -4823,61 +4705,48 @@
         <w:snapToGrid w:val="0"/>
         <w:spacing w:line="300" w:lineRule="auto"/>
         <w:ind w:firstLineChars="0" w:firstLine="0"/>
-      </w:pPr>
-    </w:p>
-    <w:p>
-      <w:pPr>
-        <w:pStyle w:val="ab"/>
-        <w:adjustRightInd w:val="0"/>
-        <w:snapToGrid w:val="0"/>
-        <w:spacing w:line="300" w:lineRule="auto"/>
-        <w:ind w:firstLineChars="0" w:firstLine="0"/>
-      </w:pPr>
-    </w:p>
-    <w:p>
-      <w:pPr>
-        <w:pStyle w:val="ab"/>
-        <w:adjustRightInd w:val="0"/>
-        <w:snapToGrid w:val="0"/>
-        <w:spacing w:line="300" w:lineRule="auto"/>
-        <w:ind w:firstLineChars="0" w:firstLine="0"/>
-      </w:pPr>
-    </w:p>
-    <w:p>
-      <w:pPr>
-        <w:pStyle w:val="ab"/>
-        <w:adjustRightInd w:val="0"/>
-        <w:snapToGrid w:val="0"/>
-        <w:spacing w:line="300" w:lineRule="auto"/>
-        <w:ind w:firstLineChars="0" w:firstLine="0"/>
-      </w:pPr>
-    </w:p>
-    <w:p>
-      <w:pPr>
-        <w:pStyle w:val="ab"/>
-        <w:adjustRightInd w:val="0"/>
-        <w:snapToGrid w:val="0"/>
-        <w:spacing w:line="300" w:lineRule="auto"/>
-        <w:ind w:firstLineChars="0" w:firstLine="0"/>
-      </w:pPr>
-    </w:p>
-    <w:p>
-      <w:pPr>
-        <w:pStyle w:val="ab"/>
-        <w:adjustRightInd w:val="0"/>
-        <w:snapToGrid w:val="0"/>
-        <w:spacing w:line="300" w:lineRule="auto"/>
-        <w:ind w:firstLineChars="0" w:firstLine="0"/>
-      </w:pPr>
-    </w:p>
-    <w:p>
-      <w:pPr>
-        <w:pStyle w:val="ab"/>
-        <w:adjustRightInd w:val="0"/>
-        <w:snapToGrid w:val="0"/>
-        <w:spacing w:line="300" w:lineRule="auto"/>
-        <w:ind w:firstLineChars="0" w:firstLine="0"/>
-      </w:pPr>
+        <w:jc w:val="center"/>
+        <w:rPr>
+          <w:rFonts w:hint="eastAsia"/>
+        </w:rPr>
+      </w:pPr>
+      <w:r>
+        <w:drawing>
+          <wp:inline distT="0" distB="0" distL="0" distR="0" wp14:anchorId="60C5DC7F" wp14:editId="36A0D720">
+            <wp:extent cx="4912112" cy="2355272"/>
+            <wp:effectExtent l="0" t="0" r="3175" b="6985"/>
+            <wp:docPr id="3" name="图片 3"/>
+            <wp:cNvGraphicFramePr>
+              <a:graphicFrameLocks xmlns:a="http://schemas.openxmlformats.org/drawingml/2006/main" noChangeAspect="1"/>
+            </wp:cNvGraphicFramePr>
+            <a:graphic xmlns:a="http://schemas.openxmlformats.org/drawingml/2006/main">
+              <a:graphicData uri="http://schemas.openxmlformats.org/drawingml/2006/picture">
+                <pic:pic xmlns:pic="http://schemas.openxmlformats.org/drawingml/2006/picture">
+                  <pic:nvPicPr>
+                    <pic:cNvPr id="1" name=""/>
+                    <pic:cNvPicPr/>
+                  </pic:nvPicPr>
+                  <pic:blipFill>
+                    <a:blip r:embed="rId10"/>
+                    <a:stretch>
+                      <a:fillRect/>
+                    </a:stretch>
+                  </pic:blipFill>
+                  <pic:spPr>
+                    <a:xfrm>
+                      <a:off x="0" y="0"/>
+                      <a:ext cx="4944086" cy="2370603"/>
+                    </a:xfrm>
+                    <a:prstGeom prst="rect">
+                      <a:avLst/>
+                    </a:prstGeom>
+                  </pic:spPr>
+                </pic:pic>
+              </a:graphicData>
+            </a:graphic>
+          </wp:inline>
+        </w:drawing>
+      </w:r>
     </w:p>
     <w:p>
       <w:pPr>
@@ -4930,36 +4799,9 @@
     </w:p>
     <w:p>
       <w:pPr>
-        <w:pStyle w:val="ab"/>
-        <w:adjustRightInd w:val="0"/>
-        <w:snapToGrid w:val="0"/>
-        <w:spacing w:line="300" w:lineRule="auto"/>
-        <w:ind w:firstLineChars="0" w:firstLine="0"/>
-      </w:pPr>
-    </w:p>
-    <w:p>
-      <w:pPr>
-        <w:jc w:val="center"/>
-        <w:rPr>
-          <w:rFonts w:ascii="黑体" w:eastAsia="黑体"/>
-          <w:b/>
-          <w:sz w:val="36"/>
-          <w:szCs w:val="36"/>
-        </w:rPr>
-      </w:pPr>
-      <w:bookmarkStart w:id="24" w:name="_Toc225579651"/>
-      <w:bookmarkStart w:id="25" w:name="_Toc250450175"/>
-      <w:r>
-        <w:br w:type="page"/>
-      </w:r>
-      <w:bookmarkEnd w:id="24"/>
-      <w:bookmarkEnd w:id="25"/>
-    </w:p>
-    <w:p>
-      <w:pPr>
         <w:pStyle w:val="1"/>
       </w:pPr>
-      <w:bookmarkStart w:id="26" w:name="_Toc69310798"/>
+      <w:bookmarkStart w:id="24" w:name="_Toc69310798"/>
       <w:r>
         <w:rPr>
           <w:rFonts w:hint="eastAsia"/>
@@ -4991,7 +4833,7 @@
         </w:rPr>
         <w:t>与分析</w:t>
       </w:r>
-      <w:bookmarkEnd w:id="26"/>
+      <w:bookmarkEnd w:id="24"/>
     </w:p>
     <w:p>
       <w:pPr>
@@ -5086,7 +4928,7 @@
       <w:pPr>
         <w:pStyle w:val="2"/>
       </w:pPr>
-      <w:bookmarkStart w:id="27" w:name="_Toc69310799"/>
+      <w:bookmarkStart w:id="25" w:name="_Toc69310799"/>
       <w:r>
         <w:rPr>
           <w:rFonts w:hint="eastAsia"/>
@@ -5105,7 +4947,7 @@
         </w:rPr>
         <w:t>阶段1的破解与分析</w:t>
       </w:r>
-      <w:bookmarkEnd w:id="27"/>
+      <w:bookmarkEnd w:id="25"/>
     </w:p>
     <w:p>
       <w:pPr>
@@ -5153,7 +4995,7 @@
       <w:pPr>
         <w:pStyle w:val="2"/>
       </w:pPr>
-      <w:bookmarkStart w:id="28" w:name="_Toc69310800"/>
+      <w:bookmarkStart w:id="26" w:name="_Toc69310800"/>
       <w:r>
         <w:rPr>
           <w:rFonts w:hint="eastAsia"/>
@@ -5172,7 +5014,7 @@
         </w:rPr>
         <w:t>阶段2的破解与分析</w:t>
       </w:r>
-      <w:bookmarkEnd w:id="28"/>
+      <w:bookmarkEnd w:id="26"/>
     </w:p>
     <w:p>
       <w:pPr>
@@ -5208,7 +5050,7 @@
       <w:pPr>
         <w:pStyle w:val="2"/>
       </w:pPr>
-      <w:bookmarkStart w:id="29" w:name="_Toc69310801"/>
+      <w:bookmarkStart w:id="27" w:name="_Toc69310801"/>
       <w:r>
         <w:rPr>
           <w:rFonts w:hint="eastAsia"/>
@@ -5227,7 +5069,7 @@
         </w:rPr>
         <w:t>阶段3的破解与分析</w:t>
       </w:r>
-      <w:bookmarkEnd w:id="29"/>
+      <w:bookmarkEnd w:id="27"/>
     </w:p>
     <w:p>
       <w:pPr>
@@ -5263,7 +5105,7 @@
       <w:pPr>
         <w:pStyle w:val="2"/>
       </w:pPr>
-      <w:bookmarkStart w:id="30" w:name="_Toc69310802"/>
+      <w:bookmarkStart w:id="28" w:name="_Toc69310802"/>
       <w:r>
         <w:rPr>
           <w:rFonts w:hint="eastAsia"/>
@@ -5282,7 +5124,7 @@
         </w:rPr>
         <w:t>阶段4的破解与分析</w:t>
       </w:r>
-      <w:bookmarkEnd w:id="30"/>
+      <w:bookmarkEnd w:id="28"/>
     </w:p>
     <w:p>
       <w:pPr>
@@ -5318,7 +5160,7 @@
       <w:pPr>
         <w:pStyle w:val="2"/>
       </w:pPr>
-      <w:bookmarkStart w:id="31" w:name="_Toc69310803"/>
+      <w:bookmarkStart w:id="29" w:name="_Toc69310803"/>
       <w:r>
         <w:rPr>
           <w:rFonts w:hint="eastAsia"/>
@@ -5337,7 +5179,7 @@
         </w:rPr>
         <w:t>阶段5的破解与分析</w:t>
       </w:r>
-      <w:bookmarkEnd w:id="31"/>
+      <w:bookmarkEnd w:id="29"/>
     </w:p>
     <w:p>
       <w:pPr>
@@ -5373,7 +5215,7 @@
       <w:pPr>
         <w:pStyle w:val="2"/>
       </w:pPr>
-      <w:bookmarkStart w:id="32" w:name="_Toc69310804"/>
+      <w:bookmarkStart w:id="30" w:name="_Toc69310804"/>
       <w:r>
         <w:rPr>
           <w:rFonts w:hint="eastAsia"/>
@@ -5392,7 +5234,7 @@
         </w:rPr>
         <w:t>阶段6的破解与分析</w:t>
       </w:r>
-      <w:bookmarkEnd w:id="32"/>
+      <w:bookmarkEnd w:id="30"/>
     </w:p>
     <w:p>
       <w:pPr>
@@ -5428,7 +5270,7 @@
       <w:pPr>
         <w:pStyle w:val="2"/>
       </w:pPr>
-      <w:bookmarkStart w:id="33" w:name="_Toc69310805"/>
+      <w:bookmarkStart w:id="31" w:name="_Toc69310805"/>
       <w:r>
         <w:rPr>
           <w:rFonts w:hint="eastAsia"/>
@@ -5447,7 +5289,7 @@
         </w:rPr>
         <w:t>阶段7的破解与分析(隐藏阶段)</w:t>
       </w:r>
-      <w:bookmarkEnd w:id="33"/>
+      <w:bookmarkEnd w:id="31"/>
     </w:p>
     <w:p>
       <w:pPr>
@@ -5509,7 +5351,7 @@
       <w:pPr>
         <w:pStyle w:val="1"/>
       </w:pPr>
-      <w:bookmarkStart w:id="34" w:name="_Toc69310806"/>
+      <w:bookmarkStart w:id="32" w:name="_Toc69310806"/>
       <w:r>
         <w:rPr>
           <w:rFonts w:hint="eastAsia"/>
@@ -5529,7 +5371,7 @@
         </w:rPr>
         <w:t>章 总结</w:t>
       </w:r>
-      <w:bookmarkEnd w:id="34"/>
+      <w:bookmarkEnd w:id="32"/>
     </w:p>
     <w:p>
       <w:pPr>
@@ -5538,7 +5380,7 @@
           <w:color w:val="FF0000"/>
         </w:rPr>
       </w:pPr>
-      <w:bookmarkStart w:id="35" w:name="_Toc69310807"/>
+      <w:bookmarkStart w:id="33" w:name="_Toc69310807"/>
       <w:r>
         <w:rPr>
           <w:rFonts w:hint="eastAsia"/>
@@ -5565,7 +5407,7 @@
         </w:rPr>
         <w:t>本次实验的收获</w:t>
       </w:r>
-      <w:bookmarkEnd w:id="35"/>
+      <w:bookmarkEnd w:id="33"/>
     </w:p>
     <w:p/>
     <w:p/>
@@ -5576,7 +5418,7 @@
           <w:color w:val="FF0000"/>
         </w:rPr>
       </w:pPr>
-      <w:bookmarkStart w:id="36" w:name="_Toc69310808"/>
+      <w:bookmarkStart w:id="34" w:name="_Toc69310808"/>
       <w:r>
         <w:rPr>
           <w:rFonts w:hint="eastAsia"/>
@@ -5595,7 +5437,7 @@
         </w:rPr>
         <w:t>请给出对本次实验内容的建议</w:t>
       </w:r>
-      <w:bookmarkEnd w:id="36"/>
+      <w:bookmarkEnd w:id="34"/>
     </w:p>
     <w:p/>
     <w:p/>
@@ -5633,14 +5475,14 @@
         </w:rPr>
         <w:br w:type="page"/>
       </w:r>
-      <w:bookmarkStart w:id="37" w:name="_Toc225579656"/>
-      <w:bookmarkStart w:id="38" w:name="_Toc250450180"/>
+      <w:bookmarkStart w:id="35" w:name="_Toc225579656"/>
+      <w:bookmarkStart w:id="36" w:name="_Toc250450180"/>
     </w:p>
     <w:p>
       <w:pPr>
         <w:pStyle w:val="1"/>
       </w:pPr>
-      <w:bookmarkStart w:id="39" w:name="_Toc69310809"/>
+      <w:bookmarkStart w:id="37" w:name="_Toc69310809"/>
       <w:r>
         <w:rPr>
           <w:rFonts w:hint="eastAsia"/>
@@ -5648,9 +5490,9 @@
         <w:lastRenderedPageBreak/>
         <w:t>参考文献</w:t>
       </w:r>
+      <w:bookmarkEnd w:id="35"/>
+      <w:bookmarkEnd w:id="36"/>
       <w:bookmarkEnd w:id="37"/>
-      <w:bookmarkEnd w:id="38"/>
-      <w:bookmarkEnd w:id="39"/>
     </w:p>
     <w:p>
       <w:pPr>
@@ -6027,11 +5869,11 @@
       </w:r>
       <w:smartTag w:uri="urn:schemas-microsoft-com:office:smarttags" w:element="chsdate">
         <w:smartTagPr>
+          <w:attr w:name="Year" w:val="1998"/>
+          <w:attr w:name="Month" w:val="9"/>
+          <w:attr w:name="Day" w:val="26"/>
+          <w:attr w:name="IsLunarDate" w:val="False"/>
           <w:attr w:name="IsROCDate" w:val="False"/>
-          <w:attr w:name="IsLunarDate" w:val="False"/>
-          <w:attr w:name="Day" w:val="26"/>
-          <w:attr w:name="Month" w:val="9"/>
-          <w:attr w:name="Year" w:val="1998"/>
         </w:smartTagPr>
         <w:r>
           <w:rPr>
@@ -6520,11 +6362,11 @@
       </w:r>
       <w:smartTag w:uri="urn:schemas-microsoft-com:office:smarttags" w:element="chsdate">
         <w:smartTagPr>
+          <w:attr w:name="Year" w:val="1998"/>
+          <w:attr w:name="Month" w:val="9"/>
+          <w:attr w:name="Day" w:val="23"/>
+          <w:attr w:name="IsLunarDate" w:val="False"/>
           <w:attr w:name="IsROCDate" w:val="False"/>
-          <w:attr w:name="IsLunarDate" w:val="False"/>
-          <w:attr w:name="Day" w:val="23"/>
-          <w:attr w:name="Month" w:val="9"/>
-          <w:attr w:name="Year" w:val="1998"/>
         </w:smartTagPr>
         <w:r>
           <w:rPr>
@@ -6557,31 +6399,13 @@
           <w:sz w:val="24"/>
           <w:szCs w:val="24"/>
         </w:rPr>
-        <w:t>collection/</w:t>
-      </w:r>
-      <w:proofErr w:type="spellStart"/>
-      <w:r>
-        <w:rPr>
-          <w:rFonts w:ascii="Times New Roman" w:hAnsi="Times New Roman"/>
-          <w:sz w:val="24"/>
-          <w:szCs w:val="24"/>
-        </w:rPr>
-        <w:t>anatmorp</w:t>
-      </w:r>
-      <w:proofErr w:type="spellEnd"/>
-      <w:r>
-        <w:rPr>
-          <w:rFonts w:ascii="Times New Roman" w:hAnsi="Times New Roman"/>
-          <w:sz w:val="24"/>
-          <w:szCs w:val="24"/>
-        </w:rPr>
-        <w:t>.</w:t>
+        <w:t>collection/anatmorp.</w:t>
       </w:r>
     </w:p>
     <w:sectPr>
-      <w:headerReference w:type="even" r:id="rId9"/>
-      <w:headerReference w:type="default" r:id="rId10"/>
-      <w:footerReference w:type="default" r:id="rId11"/>
+      <w:headerReference w:type="even" r:id="rId11"/>
+      <w:headerReference w:type="default" r:id="rId12"/>
+      <w:footerReference w:type="default" r:id="rId13"/>
       <w:pgSz w:w="11907" w:h="16840" w:code="9"/>
       <w:pgMar w:top="1928" w:right="1701" w:bottom="1871" w:left="1701" w:header="1516" w:footer="1304" w:gutter="0"/>
       <w:pgNumType w:fmt="numberInDash"/>
@@ -6593,7 +6417,7 @@
 </file>
 
 <file path=word/endnotes.xml><?xml version="1.0" encoding="utf-8"?>
-<w:endnotes xmlns:wpc="http://schemas.microsoft.com/office/word/2010/wordprocessingCanvas" xmlns:cx="http://schemas.microsoft.com/office/drawing/2014/chartex" xmlns:cx1="http://schemas.microsoft.com/office/drawing/2015/9/8/chartex" xmlns:cx2="http://schemas.microsoft.com/office/drawing/2015/10/21/chartex" xmlns:cx3="http://schemas.microsoft.com/office/drawing/2016/5/9/chartex" xmlns:cx4="http://schemas.microsoft.com/office/drawing/2016/5/10/chartex" xmlns:cx5="http://schemas.microsoft.com/office/drawing/2016/5/11/chartex" xmlns:cx6="http://schemas.microsoft.com/office/drawing/2016/5/12/chartex" xmlns:cx7="http://schemas.microsoft.com/office/drawing/2016/5/13/chartex" xmlns:cx8="http://schemas.microsoft.com/office/drawing/2016/5/14/chartex" xmlns:mc="http://schemas.openxmlformats.org/markup-compatibility/2006" xmlns:aink="http://schemas.microsoft.com/office/drawing/2016/ink" xmlns:am3d="http://schemas.microsoft.com/office/drawing/2017/model3d" xmlns:o="urn:schemas-microsoft-com:office:office" xmlns:r="http://schemas.openxmlformats.org/officeDocument/2006/relationships" xmlns:m="http://schemas.openxmlformats.org/officeDocument/2006/math" xmlns:v="urn:schemas-microsoft-com:vml" xmlns:wp14="http://schemas.microsoft.com/office/word/2010/wordprocessingDrawing" xmlns:wp="http://schemas.openxmlformats.org/drawingml/2006/wordprocessingDrawing" xmlns:w10="urn:schemas-microsoft-com:office:word" xmlns:w="http://schemas.openxmlformats.org/wordprocessingml/2006/main" xmlns:w14="http://schemas.microsoft.com/office/word/2010/wordml" xmlns:w15="http://schemas.microsoft.com/office/word/2012/wordml" xmlns:w16cex="http://schemas.microsoft.com/office/word/2018/wordml/cex" xmlns:w16cid="http://schemas.microsoft.com/office/word/2016/wordml/cid" xmlns:w16="http://schemas.microsoft.com/office/word/2018/wordml" xmlns:w16se="http://schemas.microsoft.com/office/word/2015/wordml/symex" xmlns:wpg="http://schemas.microsoft.com/office/word/2010/wordprocessingGroup" xmlns:wpi="http://schemas.microsoft.com/office/word/2010/wordprocessingInk" xmlns:wne="http://schemas.microsoft.com/office/word/2006/wordml" xmlns:wps="http://schemas.microsoft.com/office/word/2010/wordprocessingShape" mc:Ignorable="w14 w15 w16se w16cid w16 w16cex wp14">
+<w:endnotes xmlns:wpc="http://schemas.microsoft.com/office/word/2010/wordprocessingCanvas" xmlns:cx="http://schemas.microsoft.com/office/drawing/2014/chartex" xmlns:cx1="http://schemas.microsoft.com/office/drawing/2015/9/8/chartex" xmlns:cx2="http://schemas.microsoft.com/office/drawing/2015/10/21/chartex" xmlns:cx3="http://schemas.microsoft.com/office/drawing/2016/5/9/chartex" xmlns:cx4="http://schemas.microsoft.com/office/drawing/2016/5/10/chartex" xmlns:cx5="http://schemas.microsoft.com/office/drawing/2016/5/11/chartex" xmlns:cx6="http://schemas.microsoft.com/office/drawing/2016/5/12/chartex" xmlns:cx7="http://schemas.microsoft.com/office/drawing/2016/5/13/chartex" xmlns:cx8="http://schemas.microsoft.com/office/drawing/2016/5/14/chartex" xmlns:mc="http://schemas.openxmlformats.org/markup-compatibility/2006" xmlns:aink="http://schemas.microsoft.com/office/drawing/2016/ink" xmlns:am3d="http://schemas.microsoft.com/office/drawing/2017/model3d" xmlns:o="urn:schemas-microsoft-com:office:office" xmlns:r="http://schemas.openxmlformats.org/officeDocument/2006/relationships" xmlns:m="http://schemas.openxmlformats.org/officeDocument/2006/math" xmlns:v="urn:schemas-microsoft-com:vml" xmlns:wp14="http://schemas.microsoft.com/office/word/2010/wordprocessingDrawing" xmlns:wp="http://schemas.openxmlformats.org/drawingml/2006/wordprocessingDrawing" xmlns:w10="urn:schemas-microsoft-com:office:word" xmlns:w="http://schemas.openxmlformats.org/wordprocessingml/2006/main" xmlns:w14="http://schemas.microsoft.com/office/word/2010/wordml" xmlns:w15="http://schemas.microsoft.com/office/word/2012/wordml" xmlns:w16cex="http://schemas.microsoft.com/office/word/2018/wordml/cex" xmlns:w16cid="http://schemas.microsoft.com/office/word/2016/wordml/cid" xmlns:w16="http://schemas.microsoft.com/office/word/2018/wordml" xmlns:w16sdtdh="http://schemas.microsoft.com/office/word/2020/wordml/sdtdatahash" xmlns:w16se="http://schemas.microsoft.com/office/word/2015/wordml/symex" xmlns:wpg="http://schemas.microsoft.com/office/word/2010/wordprocessingGroup" xmlns:wpi="http://schemas.microsoft.com/office/word/2010/wordprocessingInk" xmlns:wne="http://schemas.microsoft.com/office/word/2006/wordml" xmlns:wps="http://schemas.microsoft.com/office/word/2010/wordprocessingShape" mc:Ignorable="w14 w15 w16se w16cid w16 w16cex w16sdtdh wp14">
   <w:endnote w:type="separator" w:id="-1">
     <w:p>
       <w:r>
@@ -6612,7 +6436,7 @@
 </file>
 
 <file path=word/footer1.xml><?xml version="1.0" encoding="utf-8"?>
-<w:ftr xmlns:wpc="http://schemas.microsoft.com/office/word/2010/wordprocessingCanvas" xmlns:cx="http://schemas.microsoft.com/office/drawing/2014/chartex" xmlns:cx1="http://schemas.microsoft.com/office/drawing/2015/9/8/chartex" xmlns:cx2="http://schemas.microsoft.com/office/drawing/2015/10/21/chartex" xmlns:cx3="http://schemas.microsoft.com/office/drawing/2016/5/9/chartex" xmlns:cx4="http://schemas.microsoft.com/office/drawing/2016/5/10/chartex" xmlns:cx5="http://schemas.microsoft.com/office/drawing/2016/5/11/chartex" xmlns:cx6="http://schemas.microsoft.com/office/drawing/2016/5/12/chartex" xmlns:cx7="http://schemas.microsoft.com/office/drawing/2016/5/13/chartex" xmlns:cx8="http://schemas.microsoft.com/office/drawing/2016/5/14/chartex" xmlns:mc="http://schemas.openxmlformats.org/markup-compatibility/2006" xmlns:aink="http://schemas.microsoft.com/office/drawing/2016/ink" xmlns:am3d="http://schemas.microsoft.com/office/drawing/2017/model3d" xmlns:o="urn:schemas-microsoft-com:office:office" xmlns:r="http://schemas.openxmlformats.org/officeDocument/2006/relationships" xmlns:m="http://schemas.openxmlformats.org/officeDocument/2006/math" xmlns:v="urn:schemas-microsoft-com:vml" xmlns:wp14="http://schemas.microsoft.com/office/word/2010/wordprocessingDrawing" xmlns:wp="http://schemas.openxmlformats.org/drawingml/2006/wordprocessingDrawing" xmlns:w10="urn:schemas-microsoft-com:office:word" xmlns:w="http://schemas.openxmlformats.org/wordprocessingml/2006/main" xmlns:w14="http://schemas.microsoft.com/office/word/2010/wordml" xmlns:w15="http://schemas.microsoft.com/office/word/2012/wordml" xmlns:w16cex="http://schemas.microsoft.com/office/word/2018/wordml/cex" xmlns:w16cid="http://schemas.microsoft.com/office/word/2016/wordml/cid" xmlns:w16="http://schemas.microsoft.com/office/word/2018/wordml" xmlns:w16se="http://schemas.microsoft.com/office/word/2015/wordml/symex" xmlns:wpg="http://schemas.microsoft.com/office/word/2010/wordprocessingGroup" xmlns:wpi="http://schemas.microsoft.com/office/word/2010/wordprocessingInk" xmlns:wne="http://schemas.microsoft.com/office/word/2006/wordml" xmlns:wps="http://schemas.microsoft.com/office/word/2010/wordprocessingShape" mc:Ignorable="w14 w15 w16se w16cid w16 w16cex wp14">
+<w:ftr xmlns:wpc="http://schemas.microsoft.com/office/word/2010/wordprocessingCanvas" xmlns:cx="http://schemas.microsoft.com/office/drawing/2014/chartex" xmlns:cx1="http://schemas.microsoft.com/office/drawing/2015/9/8/chartex" xmlns:cx2="http://schemas.microsoft.com/office/drawing/2015/10/21/chartex" xmlns:cx3="http://schemas.microsoft.com/office/drawing/2016/5/9/chartex" xmlns:cx4="http://schemas.microsoft.com/office/drawing/2016/5/10/chartex" xmlns:cx5="http://schemas.microsoft.com/office/drawing/2016/5/11/chartex" xmlns:cx6="http://schemas.microsoft.com/office/drawing/2016/5/12/chartex" xmlns:cx7="http://schemas.microsoft.com/office/drawing/2016/5/13/chartex" xmlns:cx8="http://schemas.microsoft.com/office/drawing/2016/5/14/chartex" xmlns:mc="http://schemas.openxmlformats.org/markup-compatibility/2006" xmlns:aink="http://schemas.microsoft.com/office/drawing/2016/ink" xmlns:am3d="http://schemas.microsoft.com/office/drawing/2017/model3d" xmlns:o="urn:schemas-microsoft-com:office:office" xmlns:r="http://schemas.openxmlformats.org/officeDocument/2006/relationships" xmlns:m="http://schemas.openxmlformats.org/officeDocument/2006/math" xmlns:v="urn:schemas-microsoft-com:vml" xmlns:wp14="http://schemas.microsoft.com/office/word/2010/wordprocessingDrawing" xmlns:wp="http://schemas.openxmlformats.org/drawingml/2006/wordprocessingDrawing" xmlns:w10="urn:schemas-microsoft-com:office:word" xmlns:w="http://schemas.openxmlformats.org/wordprocessingml/2006/main" xmlns:w14="http://schemas.microsoft.com/office/word/2010/wordml" xmlns:w15="http://schemas.microsoft.com/office/word/2012/wordml" xmlns:w16cex="http://schemas.microsoft.com/office/word/2018/wordml/cex" xmlns:w16cid="http://schemas.microsoft.com/office/word/2016/wordml/cid" xmlns:w16="http://schemas.microsoft.com/office/word/2018/wordml" xmlns:w16sdtdh="http://schemas.microsoft.com/office/word/2020/wordml/sdtdatahash" xmlns:w16se="http://schemas.microsoft.com/office/word/2015/wordml/symex" xmlns:wpg="http://schemas.microsoft.com/office/word/2010/wordprocessingGroup" xmlns:wpi="http://schemas.microsoft.com/office/word/2010/wordprocessingInk" xmlns:wne="http://schemas.microsoft.com/office/word/2006/wordml" xmlns:wps="http://schemas.microsoft.com/office/word/2010/wordprocessingShape" mc:Ignorable="w14 w15 w16se w16cid w16 w16cex w16sdtdh wp14">
   <w:p>
     <w:pPr>
       <w:pStyle w:val="a4"/>
@@ -6655,7 +6479,7 @@
 </file>
 
 <file path=word/footnotes.xml><?xml version="1.0" encoding="utf-8"?>
-<w:footnotes xmlns:wpc="http://schemas.microsoft.com/office/word/2010/wordprocessingCanvas" xmlns:cx="http://schemas.microsoft.com/office/drawing/2014/chartex" xmlns:cx1="http://schemas.microsoft.com/office/drawing/2015/9/8/chartex" xmlns:cx2="http://schemas.microsoft.com/office/drawing/2015/10/21/chartex" xmlns:cx3="http://schemas.microsoft.com/office/drawing/2016/5/9/chartex" xmlns:cx4="http://schemas.microsoft.com/office/drawing/2016/5/10/chartex" xmlns:cx5="http://schemas.microsoft.com/office/drawing/2016/5/11/chartex" xmlns:cx6="http://schemas.microsoft.com/office/drawing/2016/5/12/chartex" xmlns:cx7="http://schemas.microsoft.com/office/drawing/2016/5/13/chartex" xmlns:cx8="http://schemas.microsoft.com/office/drawing/2016/5/14/chartex" xmlns:mc="http://schemas.openxmlformats.org/markup-compatibility/2006" xmlns:aink="http://schemas.microsoft.com/office/drawing/2016/ink" xmlns:am3d="http://schemas.microsoft.com/office/drawing/2017/model3d" xmlns:o="urn:schemas-microsoft-com:office:office" xmlns:r="http://schemas.openxmlformats.org/officeDocument/2006/relationships" xmlns:m="http://schemas.openxmlformats.org/officeDocument/2006/math" xmlns:v="urn:schemas-microsoft-com:vml" xmlns:wp14="http://schemas.microsoft.com/office/word/2010/wordprocessingDrawing" xmlns:wp="http://schemas.openxmlformats.org/drawingml/2006/wordprocessingDrawing" xmlns:w10="urn:schemas-microsoft-com:office:word" xmlns:w="http://schemas.openxmlformats.org/wordprocessingml/2006/main" xmlns:w14="http://schemas.microsoft.com/office/word/2010/wordml" xmlns:w15="http://schemas.microsoft.com/office/word/2012/wordml" xmlns:w16cex="http://schemas.microsoft.com/office/word/2018/wordml/cex" xmlns:w16cid="http://schemas.microsoft.com/office/word/2016/wordml/cid" xmlns:w16="http://schemas.microsoft.com/office/word/2018/wordml" xmlns:w16se="http://schemas.microsoft.com/office/word/2015/wordml/symex" xmlns:wpg="http://schemas.microsoft.com/office/word/2010/wordprocessingGroup" xmlns:wpi="http://schemas.microsoft.com/office/word/2010/wordprocessingInk" xmlns:wne="http://schemas.microsoft.com/office/word/2006/wordml" xmlns:wps="http://schemas.microsoft.com/office/word/2010/wordprocessingShape" mc:Ignorable="w14 w15 w16se w16cid w16 w16cex wp14">
+<w:footnotes xmlns:wpc="http://schemas.microsoft.com/office/word/2010/wordprocessingCanvas" xmlns:cx="http://schemas.microsoft.com/office/drawing/2014/chartex" xmlns:cx1="http://schemas.microsoft.com/office/drawing/2015/9/8/chartex" xmlns:cx2="http://schemas.microsoft.com/office/drawing/2015/10/21/chartex" xmlns:cx3="http://schemas.microsoft.com/office/drawing/2016/5/9/chartex" xmlns:cx4="http://schemas.microsoft.com/office/drawing/2016/5/10/chartex" xmlns:cx5="http://schemas.microsoft.com/office/drawing/2016/5/11/chartex" xmlns:cx6="http://schemas.microsoft.com/office/drawing/2016/5/12/chartex" xmlns:cx7="http://schemas.microsoft.com/office/drawing/2016/5/13/chartex" xmlns:cx8="http://schemas.microsoft.com/office/drawing/2016/5/14/chartex" xmlns:mc="http://schemas.openxmlformats.org/markup-compatibility/2006" xmlns:aink="http://schemas.microsoft.com/office/drawing/2016/ink" xmlns:am3d="http://schemas.microsoft.com/office/drawing/2017/model3d" xmlns:o="urn:schemas-microsoft-com:office:office" xmlns:r="http://schemas.openxmlformats.org/officeDocument/2006/relationships" xmlns:m="http://schemas.openxmlformats.org/officeDocument/2006/math" xmlns:v="urn:schemas-microsoft-com:vml" xmlns:wp14="http://schemas.microsoft.com/office/word/2010/wordprocessingDrawing" xmlns:wp="http://schemas.openxmlformats.org/drawingml/2006/wordprocessingDrawing" xmlns:w10="urn:schemas-microsoft-com:office:word" xmlns:w="http://schemas.openxmlformats.org/wordprocessingml/2006/main" xmlns:w14="http://schemas.microsoft.com/office/word/2010/wordml" xmlns:w15="http://schemas.microsoft.com/office/word/2012/wordml" xmlns:w16cex="http://schemas.microsoft.com/office/word/2018/wordml/cex" xmlns:w16cid="http://schemas.microsoft.com/office/word/2016/wordml/cid" xmlns:w16="http://schemas.microsoft.com/office/word/2018/wordml" xmlns:w16sdtdh="http://schemas.microsoft.com/office/word/2020/wordml/sdtdatahash" xmlns:w16se="http://schemas.microsoft.com/office/word/2015/wordml/symex" xmlns:wpg="http://schemas.microsoft.com/office/word/2010/wordprocessingGroup" xmlns:wpi="http://schemas.microsoft.com/office/word/2010/wordprocessingInk" xmlns:wne="http://schemas.microsoft.com/office/word/2006/wordml" xmlns:wps="http://schemas.microsoft.com/office/word/2010/wordprocessingShape" mc:Ignorable="w14 w15 w16se w16cid w16 w16cex w16sdtdh wp14">
   <w:footnote w:type="separator" w:id="-1">
     <w:p>
       <w:r>
@@ -6674,7 +6498,7 @@
 </file>
 
 <file path=word/header1.xml><?xml version="1.0" encoding="utf-8"?>
-<w:hdr xmlns:wpc="http://schemas.microsoft.com/office/word/2010/wordprocessingCanvas" xmlns:cx="http://schemas.microsoft.com/office/drawing/2014/chartex" xmlns:cx1="http://schemas.microsoft.com/office/drawing/2015/9/8/chartex" xmlns:cx2="http://schemas.microsoft.com/office/drawing/2015/10/21/chartex" xmlns:cx3="http://schemas.microsoft.com/office/drawing/2016/5/9/chartex" xmlns:cx4="http://schemas.microsoft.com/office/drawing/2016/5/10/chartex" xmlns:cx5="http://schemas.microsoft.com/office/drawing/2016/5/11/chartex" xmlns:cx6="http://schemas.microsoft.com/office/drawing/2016/5/12/chartex" xmlns:cx7="http://schemas.microsoft.com/office/drawing/2016/5/13/chartex" xmlns:cx8="http://schemas.microsoft.com/office/drawing/2016/5/14/chartex" xmlns:mc="http://schemas.openxmlformats.org/markup-compatibility/2006" xmlns:aink="http://schemas.microsoft.com/office/drawing/2016/ink" xmlns:am3d="http://schemas.microsoft.com/office/drawing/2017/model3d" xmlns:o="urn:schemas-microsoft-com:office:office" xmlns:r="http://schemas.openxmlformats.org/officeDocument/2006/relationships" xmlns:m="http://schemas.openxmlformats.org/officeDocument/2006/math" xmlns:v="urn:schemas-microsoft-com:vml" xmlns:wp14="http://schemas.microsoft.com/office/word/2010/wordprocessingDrawing" xmlns:wp="http://schemas.openxmlformats.org/drawingml/2006/wordprocessingDrawing" xmlns:w10="urn:schemas-microsoft-com:office:word" xmlns:w="http://schemas.openxmlformats.org/wordprocessingml/2006/main" xmlns:w14="http://schemas.microsoft.com/office/word/2010/wordml" xmlns:w15="http://schemas.microsoft.com/office/word/2012/wordml" xmlns:w16cex="http://schemas.microsoft.com/office/word/2018/wordml/cex" xmlns:w16cid="http://schemas.microsoft.com/office/word/2016/wordml/cid" xmlns:w16="http://schemas.microsoft.com/office/word/2018/wordml" xmlns:w16se="http://schemas.microsoft.com/office/word/2015/wordml/symex" xmlns:wpg="http://schemas.microsoft.com/office/word/2010/wordprocessingGroup" xmlns:wpi="http://schemas.microsoft.com/office/word/2010/wordprocessingInk" xmlns:wne="http://schemas.microsoft.com/office/word/2006/wordml" xmlns:wps="http://schemas.microsoft.com/office/word/2010/wordprocessingShape" mc:Ignorable="w14 w15 w16se w16cid w16 w16cex wp14">
+<w:hdr xmlns:wpc="http://schemas.microsoft.com/office/word/2010/wordprocessingCanvas" xmlns:cx="http://schemas.microsoft.com/office/drawing/2014/chartex" xmlns:cx1="http://schemas.microsoft.com/office/drawing/2015/9/8/chartex" xmlns:cx2="http://schemas.microsoft.com/office/drawing/2015/10/21/chartex" xmlns:cx3="http://schemas.microsoft.com/office/drawing/2016/5/9/chartex" xmlns:cx4="http://schemas.microsoft.com/office/drawing/2016/5/10/chartex" xmlns:cx5="http://schemas.microsoft.com/office/drawing/2016/5/11/chartex" xmlns:cx6="http://schemas.microsoft.com/office/drawing/2016/5/12/chartex" xmlns:cx7="http://schemas.microsoft.com/office/drawing/2016/5/13/chartex" xmlns:cx8="http://schemas.microsoft.com/office/drawing/2016/5/14/chartex" xmlns:mc="http://schemas.openxmlformats.org/markup-compatibility/2006" xmlns:aink="http://schemas.microsoft.com/office/drawing/2016/ink" xmlns:am3d="http://schemas.microsoft.com/office/drawing/2017/model3d" xmlns:o="urn:schemas-microsoft-com:office:office" xmlns:r="http://schemas.openxmlformats.org/officeDocument/2006/relationships" xmlns:m="http://schemas.openxmlformats.org/officeDocument/2006/math" xmlns:v="urn:schemas-microsoft-com:vml" xmlns:wp14="http://schemas.microsoft.com/office/word/2010/wordprocessingDrawing" xmlns:wp="http://schemas.openxmlformats.org/drawingml/2006/wordprocessingDrawing" xmlns:w10="urn:schemas-microsoft-com:office:word" xmlns:w="http://schemas.openxmlformats.org/wordprocessingml/2006/main" xmlns:w14="http://schemas.microsoft.com/office/word/2010/wordml" xmlns:w15="http://schemas.microsoft.com/office/word/2012/wordml" xmlns:w16cex="http://schemas.microsoft.com/office/word/2018/wordml/cex" xmlns:w16cid="http://schemas.microsoft.com/office/word/2016/wordml/cid" xmlns:w16="http://schemas.microsoft.com/office/word/2018/wordml" xmlns:w16sdtdh="http://schemas.microsoft.com/office/word/2020/wordml/sdtdatahash" xmlns:w16se="http://schemas.microsoft.com/office/word/2015/wordml/symex" xmlns:wpg="http://schemas.microsoft.com/office/word/2010/wordprocessingGroup" xmlns:wpi="http://schemas.microsoft.com/office/word/2010/wordprocessingInk" xmlns:wne="http://schemas.microsoft.com/office/word/2006/wordml" xmlns:wps="http://schemas.microsoft.com/office/word/2010/wordprocessingShape" mc:Ignorable="w14 w15 w16se w16cid w16 w16cex w16sdtdh wp14">
   <w:p>
     <w:pPr>
       <w:pStyle w:val="a3"/>
@@ -6723,7 +6547,7 @@
 </file>
 
 <file path=word/header2.xml><?xml version="1.0" encoding="utf-8"?>
-<w:hdr xmlns:wpc="http://schemas.microsoft.com/office/word/2010/wordprocessingCanvas" xmlns:cx="http://schemas.microsoft.com/office/drawing/2014/chartex" xmlns:cx1="http://schemas.microsoft.com/office/drawing/2015/9/8/chartex" xmlns:cx2="http://schemas.microsoft.com/office/drawing/2015/10/21/chartex" xmlns:cx3="http://schemas.microsoft.com/office/drawing/2016/5/9/chartex" xmlns:cx4="http://schemas.microsoft.com/office/drawing/2016/5/10/chartex" xmlns:cx5="http://schemas.microsoft.com/office/drawing/2016/5/11/chartex" xmlns:cx6="http://schemas.microsoft.com/office/drawing/2016/5/12/chartex" xmlns:cx7="http://schemas.microsoft.com/office/drawing/2016/5/13/chartex" xmlns:cx8="http://schemas.microsoft.com/office/drawing/2016/5/14/chartex" xmlns:mc="http://schemas.openxmlformats.org/markup-compatibility/2006" xmlns:aink="http://schemas.microsoft.com/office/drawing/2016/ink" xmlns:am3d="http://schemas.microsoft.com/office/drawing/2017/model3d" xmlns:o="urn:schemas-microsoft-com:office:office" xmlns:r="http://schemas.openxmlformats.org/officeDocument/2006/relationships" xmlns:m="http://schemas.openxmlformats.org/officeDocument/2006/math" xmlns:v="urn:schemas-microsoft-com:vml" xmlns:wp14="http://schemas.microsoft.com/office/word/2010/wordprocessingDrawing" xmlns:wp="http://schemas.openxmlformats.org/drawingml/2006/wordprocessingDrawing" xmlns:w10="urn:schemas-microsoft-com:office:word" xmlns:w="http://schemas.openxmlformats.org/wordprocessingml/2006/main" xmlns:w14="http://schemas.microsoft.com/office/word/2010/wordml" xmlns:w15="http://schemas.microsoft.com/office/word/2012/wordml" xmlns:w16cex="http://schemas.microsoft.com/office/word/2018/wordml/cex" xmlns:w16cid="http://schemas.microsoft.com/office/word/2016/wordml/cid" xmlns:w16="http://schemas.microsoft.com/office/word/2018/wordml" xmlns:w16se="http://schemas.microsoft.com/office/word/2015/wordml/symex" xmlns:wpg="http://schemas.microsoft.com/office/word/2010/wordprocessingGroup" xmlns:wpi="http://schemas.microsoft.com/office/word/2010/wordprocessingInk" xmlns:wne="http://schemas.microsoft.com/office/word/2006/wordml" xmlns:wps="http://schemas.microsoft.com/office/word/2010/wordprocessingShape" mc:Ignorable="w14 w15 w16se w16cid w16 w16cex wp14">
+<w:hdr xmlns:wpc="http://schemas.microsoft.com/office/word/2010/wordprocessingCanvas" xmlns:cx="http://schemas.microsoft.com/office/drawing/2014/chartex" xmlns:cx1="http://schemas.microsoft.com/office/drawing/2015/9/8/chartex" xmlns:cx2="http://schemas.microsoft.com/office/drawing/2015/10/21/chartex" xmlns:cx3="http://schemas.microsoft.com/office/drawing/2016/5/9/chartex" xmlns:cx4="http://schemas.microsoft.com/office/drawing/2016/5/10/chartex" xmlns:cx5="http://schemas.microsoft.com/office/drawing/2016/5/11/chartex" xmlns:cx6="http://schemas.microsoft.com/office/drawing/2016/5/12/chartex" xmlns:cx7="http://schemas.microsoft.com/office/drawing/2016/5/13/chartex" xmlns:cx8="http://schemas.microsoft.com/office/drawing/2016/5/14/chartex" xmlns:mc="http://schemas.openxmlformats.org/markup-compatibility/2006" xmlns:aink="http://schemas.microsoft.com/office/drawing/2016/ink" xmlns:am3d="http://schemas.microsoft.com/office/drawing/2017/model3d" xmlns:o="urn:schemas-microsoft-com:office:office" xmlns:r="http://schemas.openxmlformats.org/officeDocument/2006/relationships" xmlns:m="http://schemas.openxmlformats.org/officeDocument/2006/math" xmlns:v="urn:schemas-microsoft-com:vml" xmlns:wp14="http://schemas.microsoft.com/office/word/2010/wordprocessingDrawing" xmlns:wp="http://schemas.openxmlformats.org/drawingml/2006/wordprocessingDrawing" xmlns:w10="urn:schemas-microsoft-com:office:word" xmlns:w="http://schemas.openxmlformats.org/wordprocessingml/2006/main" xmlns:w14="http://schemas.microsoft.com/office/word/2010/wordml" xmlns:w15="http://schemas.microsoft.com/office/word/2012/wordml" xmlns:w16cex="http://schemas.microsoft.com/office/word/2018/wordml/cex" xmlns:w16cid="http://schemas.microsoft.com/office/word/2016/wordml/cid" xmlns:w16="http://schemas.microsoft.com/office/word/2018/wordml" xmlns:w16sdtdh="http://schemas.microsoft.com/office/word/2020/wordml/sdtdatahash" xmlns:w16se="http://schemas.microsoft.com/office/word/2015/wordml/symex" xmlns:wpg="http://schemas.microsoft.com/office/word/2010/wordprocessingGroup" xmlns:wpi="http://schemas.microsoft.com/office/word/2010/wordprocessingInk" xmlns:wne="http://schemas.microsoft.com/office/word/2006/wordml" xmlns:wps="http://schemas.microsoft.com/office/word/2010/wordprocessingShape" mc:Ignorable="w14 w15 w16se w16cid w16 w16cex w16sdtdh wp14">
   <w:p>
     <w:pPr>
       <w:pStyle w:val="a3"/>
@@ -6749,7 +6573,7 @@
 </file>
 
 <file path=word/numbering.xml><?xml version="1.0" encoding="utf-8"?>
-<w:numbering xmlns:wpc="http://schemas.microsoft.com/office/word/2010/wordprocessingCanvas" xmlns:cx="http://schemas.microsoft.com/office/drawing/2014/chartex" xmlns:cx1="http://schemas.microsoft.com/office/drawing/2015/9/8/chartex" xmlns:cx2="http://schemas.microsoft.com/office/drawing/2015/10/21/chartex" xmlns:cx3="http://schemas.microsoft.com/office/drawing/2016/5/9/chartex" xmlns:cx4="http://schemas.microsoft.com/office/drawing/2016/5/10/chartex" xmlns:cx5="http://schemas.microsoft.com/office/drawing/2016/5/11/chartex" xmlns:cx6="http://schemas.microsoft.com/office/drawing/2016/5/12/chartex" xmlns:cx7="http://schemas.microsoft.com/office/drawing/2016/5/13/chartex" xmlns:cx8="http://schemas.microsoft.com/office/drawing/2016/5/14/chartex" xmlns:mc="http://schemas.openxmlformats.org/markup-compatibility/2006" xmlns:aink="http://schemas.microsoft.com/office/drawing/2016/ink" xmlns:am3d="http://schemas.microsoft.com/office/drawing/2017/model3d" xmlns:o="urn:schemas-microsoft-com:office:office" xmlns:r="http://schemas.openxmlformats.org/officeDocument/2006/relationships" xmlns:m="http://schemas.openxmlformats.org/officeDocument/2006/math" xmlns:v="urn:schemas-microsoft-com:vml" xmlns:wp14="http://schemas.microsoft.com/office/word/2010/wordprocessingDrawing" xmlns:wp="http://schemas.openxmlformats.org/drawingml/2006/wordprocessingDrawing" xmlns:w10="urn:schemas-microsoft-com:office:word" xmlns:w="http://schemas.openxmlformats.org/wordprocessingml/2006/main" xmlns:w14="http://schemas.microsoft.com/office/word/2010/wordml" xmlns:w15="http://schemas.microsoft.com/office/word/2012/wordml" xmlns:w16cex="http://schemas.microsoft.com/office/word/2018/wordml/cex" xmlns:w16cid="http://schemas.microsoft.com/office/word/2016/wordml/cid" xmlns:w16="http://schemas.microsoft.com/office/word/2018/wordml" xmlns:w16se="http://schemas.microsoft.com/office/word/2015/wordml/symex" xmlns:wpg="http://schemas.microsoft.com/office/word/2010/wordprocessingGroup" xmlns:wpi="http://schemas.microsoft.com/office/word/2010/wordprocessingInk" xmlns:wne="http://schemas.microsoft.com/office/word/2006/wordml" xmlns:wps="http://schemas.microsoft.com/office/word/2010/wordprocessingShape" mc:Ignorable="w14 w15 w16se w16cid w16 w16cex wp14">
+<w:numbering xmlns:wpc="http://schemas.microsoft.com/office/word/2010/wordprocessingCanvas" xmlns:cx="http://schemas.microsoft.com/office/drawing/2014/chartex" xmlns:cx1="http://schemas.microsoft.com/office/drawing/2015/9/8/chartex" xmlns:cx2="http://schemas.microsoft.com/office/drawing/2015/10/21/chartex" xmlns:cx3="http://schemas.microsoft.com/office/drawing/2016/5/9/chartex" xmlns:cx4="http://schemas.microsoft.com/office/drawing/2016/5/10/chartex" xmlns:cx5="http://schemas.microsoft.com/office/drawing/2016/5/11/chartex" xmlns:cx6="http://schemas.microsoft.com/office/drawing/2016/5/12/chartex" xmlns:cx7="http://schemas.microsoft.com/office/drawing/2016/5/13/chartex" xmlns:cx8="http://schemas.microsoft.com/office/drawing/2016/5/14/chartex" xmlns:mc="http://schemas.openxmlformats.org/markup-compatibility/2006" xmlns:aink="http://schemas.microsoft.com/office/drawing/2016/ink" xmlns:am3d="http://schemas.microsoft.com/office/drawing/2017/model3d" xmlns:o="urn:schemas-microsoft-com:office:office" xmlns:r="http://schemas.openxmlformats.org/officeDocument/2006/relationships" xmlns:m="http://schemas.openxmlformats.org/officeDocument/2006/math" xmlns:v="urn:schemas-microsoft-com:vml" xmlns:wp14="http://schemas.microsoft.com/office/word/2010/wordprocessingDrawing" xmlns:wp="http://schemas.openxmlformats.org/drawingml/2006/wordprocessingDrawing" xmlns:w10="urn:schemas-microsoft-com:office:word" xmlns:w="http://schemas.openxmlformats.org/wordprocessingml/2006/main" xmlns:w14="http://schemas.microsoft.com/office/word/2010/wordml" xmlns:w15="http://schemas.microsoft.com/office/word/2012/wordml" xmlns:w16cex="http://schemas.microsoft.com/office/word/2018/wordml/cex" xmlns:w16cid="http://schemas.microsoft.com/office/word/2016/wordml/cid" xmlns:w16="http://schemas.microsoft.com/office/word/2018/wordml" xmlns:w16sdtdh="http://schemas.microsoft.com/office/word/2020/wordml/sdtdatahash" xmlns:w16se="http://schemas.microsoft.com/office/word/2015/wordml/symex" xmlns:wpg="http://schemas.microsoft.com/office/word/2010/wordprocessingGroup" xmlns:wpi="http://schemas.microsoft.com/office/word/2010/wordprocessingInk" xmlns:wne="http://schemas.microsoft.com/office/word/2006/wordml" xmlns:wps="http://schemas.microsoft.com/office/word/2010/wordprocessingShape" mc:Ignorable="w14 w15 w16se w16cid w16 w16cex w16sdtdh wp14">
   <w:abstractNum w:abstractNumId="0" w15:restartNumberingAfterBreak="0">
     <w:nsid w:val="0B590F18"/>
     <w:multiLevelType w:val="singleLevel"/>
@@ -8399,7 +8223,7 @@
 </file>
 
 <file path=word/styles.xml><?xml version="1.0" encoding="utf-8"?>
-<w:styles xmlns:mc="http://schemas.openxmlformats.org/markup-compatibility/2006" xmlns:r="http://schemas.openxmlformats.org/officeDocument/2006/relationships" xmlns:w="http://schemas.openxmlformats.org/wordprocessingml/2006/main" xmlns:w14="http://schemas.microsoft.com/office/word/2010/wordml" xmlns:w15="http://schemas.microsoft.com/office/word/2012/wordml" xmlns:w16cex="http://schemas.microsoft.com/office/word/2018/wordml/cex" xmlns:w16cid="http://schemas.microsoft.com/office/word/2016/wordml/cid" xmlns:w16="http://schemas.microsoft.com/office/word/2018/wordml" xmlns:w16se="http://schemas.microsoft.com/office/word/2015/wordml/symex" mc:Ignorable="w14 w15 w16se w16cid w16 w16cex">
+<w:styles xmlns:mc="http://schemas.openxmlformats.org/markup-compatibility/2006" xmlns:r="http://schemas.openxmlformats.org/officeDocument/2006/relationships" xmlns:w="http://schemas.openxmlformats.org/wordprocessingml/2006/main" xmlns:w14="http://schemas.microsoft.com/office/word/2010/wordml" xmlns:w15="http://schemas.microsoft.com/office/word/2012/wordml" xmlns:w16cex="http://schemas.microsoft.com/office/word/2018/wordml/cex" xmlns:w16cid="http://schemas.microsoft.com/office/word/2016/wordml/cid" xmlns:w16="http://schemas.microsoft.com/office/word/2018/wordml" xmlns:w16sdtdh="http://schemas.microsoft.com/office/word/2020/wordml/sdtdatahash" xmlns:w16se="http://schemas.microsoft.com/office/word/2015/wordml/symex" mc:Ignorable="w14 w15 w16se w16cid w16 w16cex w16sdtdh">
   <w:docDefaults>
     <w:rPrDefault>
       <w:rPr>
@@ -8792,6 +8616,7 @@
   <w:style w:type="character" w:default="1" w:styleId="a0">
     <w:name w:val="Default Paragraph Font"/>
     <w:uiPriority w:val="1"/>
+    <w:semiHidden/>
     <w:unhideWhenUsed/>
   </w:style>
   <w:style w:type="table" w:default="1" w:styleId="a1">

</xml_diff>